<commit_message>
merge the changes and the instructions
</commit_message>
<xml_diff>
--- a/docs/System changes.docx
+++ b/docs/System changes.docx
@@ -503,19 +503,7 @@
         <w:rPr>
           <w:lang w:val="en-US"/>
         </w:rPr>
-        <w:t xml:space="preserve">We deleted the TransportDestinationsDAO and the object </w:t>
-      </w:r>
-      <w:r>
-        <w:rPr>
-          <w:lang w:val="en-US"/>
-        </w:rPr>
-        <w:t>TransportDestinations</w:t>
-      </w:r>
-      <w:r>
-        <w:rPr>
-          <w:lang w:val="en-US"/>
-        </w:rPr>
-        <w:t>.</w:t>
+        <w:t>We deleted the TransportDestinationsDAO and the object TransportDestinations.</w:t>
       </w:r>
       <w:r>
         <w:t xml:space="preserve"> </w:t>
@@ -608,31 +596,278 @@
     <w:p>
       <w:pPr>
         <w:rPr>
+          <w:b/>
+          <w:bCs/>
           <w:u w:val="single"/>
           <w:lang w:val="en-US"/>
         </w:rPr>
       </w:pPr>
-    </w:p>
-    <w:p>
-      <w:pPr>
-        <w:rPr>
-          <w:lang w:val="en-US"/>
-        </w:rPr>
-      </w:pPr>
-    </w:p>
-    <w:p>
-      <w:pPr>
-        <w:rPr>
-          <w:lang w:val="en-US"/>
-        </w:rPr>
-      </w:pPr>
-    </w:p>
-    <w:p>
-      <w:pPr>
-        <w:rPr>
-          <w:lang w:val="en-US"/>
-        </w:rPr>
-      </w:pPr>
+      <w:r>
+        <w:rPr>
+          <w:b/>
+          <w:bCs/>
+          <w:u w:val="single"/>
+          <w:lang w:val="en-US"/>
+        </w:rPr>
+        <w:t>Employees Module:</w:t>
+      </w:r>
+    </w:p>
+    <w:p>
+      <w:pPr>
+        <w:rPr>
+          <w:u w:val="single"/>
+          <w:lang w:val="en-US"/>
+        </w:rPr>
+      </w:pPr>
+      <w:r>
+        <w:rPr>
+          <w:u w:val="single"/>
+          <w:lang w:val="en-US"/>
+        </w:rPr>
+        <w:t>Presentation Layer:</w:t>
+      </w:r>
+    </w:p>
+    <w:p>
+      <w:pPr>
+        <w:pStyle w:val="a3"/>
+        <w:numPr>
+          <w:ilvl w:val="0"/>
+          <w:numId w:val="5"/>
+        </w:numPr>
+        <w:rPr>
+          <w:lang w:val="en-US"/>
+        </w:rPr>
+      </w:pPr>
+      <w:r>
+        <w:rPr>
+          <w:lang w:val="en-US"/>
+        </w:rPr>
+        <w:t xml:space="preserve">We designed the </w:t>
+      </w:r>
+      <w:proofErr w:type="spellStart"/>
+      <w:r>
+        <w:rPr>
+          <w:lang w:val="en-US"/>
+        </w:rPr>
+        <w:t>HRManagerMenu</w:t>
+      </w:r>
+      <w:proofErr w:type="spellEnd"/>
+      <w:r>
+        <w:rPr>
+          <w:lang w:val="en-US"/>
+        </w:rPr>
+        <w:t xml:space="preserve"> and </w:t>
+      </w:r>
+      <w:proofErr w:type="spellStart"/>
+      <w:r>
+        <w:rPr>
+          <w:lang w:val="en-US"/>
+        </w:rPr>
+        <w:t>EmployeeMenu</w:t>
+      </w:r>
+      <w:proofErr w:type="spellEnd"/>
+      <w:r>
+        <w:rPr>
+          <w:lang w:val="en-US"/>
+        </w:rPr>
+        <w:t xml:space="preserve"> to be more user friendly by allowing the user to choose each command before providing each one of its parameters one after the other, instead of a long string of a parameterized command.</w:t>
+      </w:r>
+    </w:p>
+    <w:p>
+      <w:pPr>
+        <w:pStyle w:val="a3"/>
+        <w:numPr>
+          <w:ilvl w:val="0"/>
+          <w:numId w:val="5"/>
+        </w:numPr>
+        <w:rPr>
+          <w:lang w:val="en-US"/>
+        </w:rPr>
+      </w:pPr>
+      <w:r>
+        <w:rPr>
+          <w:lang w:val="en-US"/>
+        </w:rPr>
+        <w:t>We added the option to generate the system data from the initial menu.</w:t>
+      </w:r>
+    </w:p>
+    <w:p>
+      <w:pPr>
+        <w:rPr>
+          <w:u w:val="single"/>
+          <w:lang w:val="en-US"/>
+        </w:rPr>
+      </w:pPr>
+      <w:r>
+        <w:rPr>
+          <w:u w:val="single"/>
+          <w:lang w:val="en-US"/>
+        </w:rPr>
+        <w:t>Business Layer</w:t>
+      </w:r>
+      <w:r>
+        <w:rPr>
+          <w:u w:val="single"/>
+          <w:lang w:val="en-US"/>
+        </w:rPr>
+        <w:t>:</w:t>
+      </w:r>
+    </w:p>
+    <w:p>
+      <w:pPr>
+        <w:pStyle w:val="a3"/>
+        <w:numPr>
+          <w:ilvl w:val="0"/>
+          <w:numId w:val="4"/>
+        </w:numPr>
+        <w:rPr>
+          <w:lang w:val="en-US"/>
+        </w:rPr>
+      </w:pPr>
+      <w:r>
+        <w:rPr>
+          <w:lang w:val="en-US"/>
+        </w:rPr>
+        <w:t xml:space="preserve">We changed the shift approval check to also enforce </w:t>
+      </w:r>
+      <w:proofErr w:type="gramStart"/>
+      <w:r>
+        <w:rPr>
+          <w:lang w:val="en-US"/>
+        </w:rPr>
+        <w:t>all of</w:t>
+      </w:r>
+      <w:proofErr w:type="gramEnd"/>
+      <w:r>
+        <w:rPr>
+          <w:lang w:val="en-US"/>
+        </w:rPr>
+        <w:t xml:space="preserve"> the needed employees specified by the </w:t>
+      </w:r>
+      <w:proofErr w:type="spellStart"/>
+      <w:r>
+        <w:rPr>
+          <w:lang w:val="en-US"/>
+        </w:rPr>
+        <w:t>HRManager</w:t>
+      </w:r>
+      <w:proofErr w:type="spellEnd"/>
+      <w:r>
+        <w:rPr>
+          <w:lang w:val="en-US"/>
+        </w:rPr>
+        <w:t xml:space="preserve"> are also assigned to the shift.</w:t>
+      </w:r>
+    </w:p>
+    <w:p>
+      <w:pPr>
+        <w:rPr>
+          <w:u w:val="single"/>
+          <w:lang w:val="en-US"/>
+        </w:rPr>
+      </w:pPr>
+      <w:r>
+        <w:rPr>
+          <w:u w:val="single"/>
+          <w:lang w:val="en-US"/>
+        </w:rPr>
+        <w:t>Data Access Layer:</w:t>
+      </w:r>
+    </w:p>
+    <w:p>
+      <w:pPr>
+        <w:pStyle w:val="a3"/>
+        <w:numPr>
+          <w:ilvl w:val="0"/>
+          <w:numId w:val="6"/>
+        </w:numPr>
+        <w:rPr>
+          <w:lang w:val="en-US"/>
+        </w:rPr>
+      </w:pPr>
+      <w:r>
+        <w:rPr>
+          <w:lang w:val="en-US"/>
+        </w:rPr>
+        <w:t>We made sure all the DAO objects inherit from the same base class and use the same foreign key constraints as the rest of the system.</w:t>
+      </w:r>
+    </w:p>
+    <w:p>
+      <w:pPr>
+        <w:pStyle w:val="a3"/>
+        <w:numPr>
+          <w:ilvl w:val="0"/>
+          <w:numId w:val="6"/>
+        </w:numPr>
+        <w:rPr>
+          <w:lang w:val="en-US"/>
+        </w:rPr>
+      </w:pPr>
+      <w:r>
+        <w:rPr>
+          <w:lang w:val="en-US"/>
+        </w:rPr>
+        <w:t xml:space="preserve">We added </w:t>
+      </w:r>
+      <w:r>
+        <w:rPr>
+          <w:lang w:val="en-US"/>
+        </w:rPr>
+        <w:t>a few small</w:t>
+      </w:r>
+      <w:r>
+        <w:rPr>
+          <w:lang w:val="en-US"/>
+        </w:rPr>
+        <w:t xml:space="preserve"> record classes to the DAL layer to help with the generic caching in the DAO and to improve the readability of the classes.</w:t>
+      </w:r>
+    </w:p>
+    <w:p>
+      <w:pPr>
+        <w:rPr>
+          <w:u w:val="single"/>
+          <w:lang w:val="en-US"/>
+        </w:rPr>
+      </w:pPr>
+      <w:r>
+        <w:rPr>
+          <w:u w:val="single"/>
+          <w:lang w:val="en-US"/>
+        </w:rPr>
+        <w:t>General:</w:t>
+      </w:r>
+    </w:p>
+    <w:p>
+      <w:pPr>
+        <w:pStyle w:val="a3"/>
+        <w:numPr>
+          <w:ilvl w:val="0"/>
+          <w:numId w:val="7"/>
+        </w:numPr>
+        <w:rPr>
+          <w:lang w:val="en-US"/>
+        </w:rPr>
+      </w:pPr>
+      <w:r>
+        <w:rPr>
+          <w:lang w:val="en-US"/>
+        </w:rPr>
+        <w:t xml:space="preserve">We reorganized the order of initialization of the system using the </w:t>
+      </w:r>
+      <w:proofErr w:type="spellStart"/>
+      <w:r>
+        <w:rPr>
+          <w:lang w:val="en-US"/>
+        </w:rPr>
+        <w:t>ServiceFactory</w:t>
+      </w:r>
+      <w:proofErr w:type="spellEnd"/>
+      <w:r>
+        <w:rPr>
+          <w:lang w:val="en-US"/>
+        </w:rPr>
+        <w:t>.</w:t>
+      </w:r>
     </w:p>
     <w:sectPr>
       <w:pgSz w:w="11906" w:h="16838"/>
@@ -647,6 +882,95 @@
 <file path=word/numbering.xml><?xml version="1.0" encoding="utf-8"?>
 <w:numbering xmlns:wpc="http://schemas.microsoft.com/office/word/2010/wordprocessingCanvas" xmlns:cx="http://schemas.microsoft.com/office/drawing/2014/chartex" xmlns:cx1="http://schemas.microsoft.com/office/drawing/2015/9/8/chartex" xmlns:cx2="http://schemas.microsoft.com/office/drawing/2015/10/21/chartex" xmlns:cx3="http://schemas.microsoft.com/office/drawing/2016/5/9/chartex" xmlns:cx4="http://schemas.microsoft.com/office/drawing/2016/5/10/chartex" xmlns:cx5="http://schemas.microsoft.com/office/drawing/2016/5/11/chartex" xmlns:cx6="http://schemas.microsoft.com/office/drawing/2016/5/12/chartex" xmlns:cx7="http://schemas.microsoft.com/office/drawing/2016/5/13/chartex" xmlns:cx8="http://schemas.microsoft.com/office/drawing/2016/5/14/chartex" xmlns:mc="http://schemas.openxmlformats.org/markup-compatibility/2006" xmlns:aink="http://schemas.microsoft.com/office/drawing/2016/ink" xmlns:am3d="http://schemas.microsoft.com/office/drawing/2017/model3d" xmlns:o="urn:schemas-microsoft-com:office:office" xmlns:oel="http://schemas.microsoft.com/office/2019/extlst" xmlns:r="http://schemas.openxmlformats.org/officeDocument/2006/relationships" xmlns:m="http://schemas.openxmlformats.org/officeDocument/2006/math" xmlns:v="urn:schemas-microsoft-com:vml" xmlns:wp14="http://schemas.microsoft.com/office/word/2010/wordprocessingDrawing" xmlns:wp="http://schemas.openxmlformats.org/drawingml/2006/wordprocessingDrawing" xmlns:w10="urn:schemas-microsoft-com:office:word" xmlns:w="http://schemas.openxmlformats.org/wordprocessingml/2006/main" xmlns:w14="http://schemas.microsoft.com/office/word/2010/wordml" xmlns:w15="http://schemas.microsoft.com/office/word/2012/wordml" xmlns:w16cex="http://schemas.microsoft.com/office/word/2018/wordml/cex" xmlns:w16cid="http://schemas.microsoft.com/office/word/2016/wordml/cid" xmlns:w16="http://schemas.microsoft.com/office/word/2018/wordml" xmlns:w16du="http://schemas.microsoft.com/office/word/2023/wordml/word16du" xmlns:w16sdtdh="http://schemas.microsoft.com/office/word/2020/wordml/sdtdatahash" xmlns:w16se="http://schemas.microsoft.com/office/word/2015/wordml/symex" xmlns:wpg="http://schemas.microsoft.com/office/word/2010/wordprocessingGroup" xmlns:wpi="http://schemas.microsoft.com/office/word/2010/wordprocessingInk" xmlns:wne="http://schemas.microsoft.com/office/word/2006/wordml" xmlns:wps="http://schemas.microsoft.com/office/word/2010/wordprocessingShape" mc:Ignorable="w14 w15 w16se w16cid w16 w16cex w16sdtdh wp14">
   <w:abstractNum w:abstractNumId="0" w15:restartNumberingAfterBreak="0">
+    <w:nsid w:val="088A55A9"/>
+    <w:multiLevelType w:val="hybridMultilevel"/>
+    <w:tmpl w:val="9ED25D82"/>
+    <w:lvl w:ilvl="0" w:tplc="04090011">
+      <w:start w:val="1"/>
+      <w:numFmt w:val="decimal"/>
+      <w:lvlText w:val="%1)"/>
+      <w:lvlJc w:val="left"/>
+      <w:pPr>
+        <w:ind w:left="720" w:hanging="360"/>
+      </w:pPr>
+      <w:rPr>
+        <w:rFonts w:hint="default"/>
+      </w:rPr>
+    </w:lvl>
+    <w:lvl w:ilvl="1" w:tplc="04090019" w:tentative="1">
+      <w:start w:val="1"/>
+      <w:numFmt w:val="lowerLetter"/>
+      <w:lvlText w:val="%2."/>
+      <w:lvlJc w:val="left"/>
+      <w:pPr>
+        <w:ind w:left="1440" w:hanging="360"/>
+      </w:pPr>
+    </w:lvl>
+    <w:lvl w:ilvl="2" w:tplc="0409001B" w:tentative="1">
+      <w:start w:val="1"/>
+      <w:numFmt w:val="lowerRoman"/>
+      <w:lvlText w:val="%3."/>
+      <w:lvlJc w:val="right"/>
+      <w:pPr>
+        <w:ind w:left="2160" w:hanging="180"/>
+      </w:pPr>
+    </w:lvl>
+    <w:lvl w:ilvl="3" w:tplc="0409000F" w:tentative="1">
+      <w:start w:val="1"/>
+      <w:numFmt w:val="decimal"/>
+      <w:lvlText w:val="%4."/>
+      <w:lvlJc w:val="left"/>
+      <w:pPr>
+        <w:ind w:left="2880" w:hanging="360"/>
+      </w:pPr>
+    </w:lvl>
+    <w:lvl w:ilvl="4" w:tplc="04090019" w:tentative="1">
+      <w:start w:val="1"/>
+      <w:numFmt w:val="lowerLetter"/>
+      <w:lvlText w:val="%5."/>
+      <w:lvlJc w:val="left"/>
+      <w:pPr>
+        <w:ind w:left="3600" w:hanging="360"/>
+      </w:pPr>
+    </w:lvl>
+    <w:lvl w:ilvl="5" w:tplc="0409001B" w:tentative="1">
+      <w:start w:val="1"/>
+      <w:numFmt w:val="lowerRoman"/>
+      <w:lvlText w:val="%6."/>
+      <w:lvlJc w:val="right"/>
+      <w:pPr>
+        <w:ind w:left="4320" w:hanging="180"/>
+      </w:pPr>
+    </w:lvl>
+    <w:lvl w:ilvl="6" w:tplc="0409000F" w:tentative="1">
+      <w:start w:val="1"/>
+      <w:numFmt w:val="decimal"/>
+      <w:lvlText w:val="%7."/>
+      <w:lvlJc w:val="left"/>
+      <w:pPr>
+        <w:ind w:left="5040" w:hanging="360"/>
+      </w:pPr>
+    </w:lvl>
+    <w:lvl w:ilvl="7" w:tplc="04090019" w:tentative="1">
+      <w:start w:val="1"/>
+      <w:numFmt w:val="lowerLetter"/>
+      <w:lvlText w:val="%8."/>
+      <w:lvlJc w:val="left"/>
+      <w:pPr>
+        <w:ind w:left="5760" w:hanging="360"/>
+      </w:pPr>
+    </w:lvl>
+    <w:lvl w:ilvl="8" w:tplc="0409001B" w:tentative="1">
+      <w:start w:val="1"/>
+      <w:numFmt w:val="lowerRoman"/>
+      <w:lvlText w:val="%9."/>
+      <w:lvlJc w:val="right"/>
+      <w:pPr>
+        <w:ind w:left="6480" w:hanging="180"/>
+      </w:pPr>
+    </w:lvl>
+  </w:abstractNum>
+  <w:abstractNum w:abstractNumId="1" w15:restartNumberingAfterBreak="0">
     <w:nsid w:val="095B0959"/>
     <w:multiLevelType w:val="hybridMultilevel"/>
     <w:tmpl w:val="40A46780"/>
@@ -735,7 +1059,274 @@
       </w:pPr>
     </w:lvl>
   </w:abstractNum>
-  <w:abstractNum w:abstractNumId="1" w15:restartNumberingAfterBreak="0">
+  <w:abstractNum w:abstractNumId="2" w15:restartNumberingAfterBreak="0">
+    <w:nsid w:val="28EB0465"/>
+    <w:multiLevelType w:val="hybridMultilevel"/>
+    <w:tmpl w:val="6FB032AA"/>
+    <w:lvl w:ilvl="0" w:tplc="04090011">
+      <w:start w:val="1"/>
+      <w:numFmt w:val="decimal"/>
+      <w:lvlText w:val="%1)"/>
+      <w:lvlJc w:val="left"/>
+      <w:pPr>
+        <w:ind w:left="720" w:hanging="360"/>
+      </w:pPr>
+      <w:rPr>
+        <w:rFonts w:hint="default"/>
+      </w:rPr>
+    </w:lvl>
+    <w:lvl w:ilvl="1" w:tplc="04090019" w:tentative="1">
+      <w:start w:val="1"/>
+      <w:numFmt w:val="lowerLetter"/>
+      <w:lvlText w:val="%2."/>
+      <w:lvlJc w:val="left"/>
+      <w:pPr>
+        <w:ind w:left="1440" w:hanging="360"/>
+      </w:pPr>
+    </w:lvl>
+    <w:lvl w:ilvl="2" w:tplc="0409001B" w:tentative="1">
+      <w:start w:val="1"/>
+      <w:numFmt w:val="lowerRoman"/>
+      <w:lvlText w:val="%3."/>
+      <w:lvlJc w:val="right"/>
+      <w:pPr>
+        <w:ind w:left="2160" w:hanging="180"/>
+      </w:pPr>
+    </w:lvl>
+    <w:lvl w:ilvl="3" w:tplc="0409000F" w:tentative="1">
+      <w:start w:val="1"/>
+      <w:numFmt w:val="decimal"/>
+      <w:lvlText w:val="%4."/>
+      <w:lvlJc w:val="left"/>
+      <w:pPr>
+        <w:ind w:left="2880" w:hanging="360"/>
+      </w:pPr>
+    </w:lvl>
+    <w:lvl w:ilvl="4" w:tplc="04090019" w:tentative="1">
+      <w:start w:val="1"/>
+      <w:numFmt w:val="lowerLetter"/>
+      <w:lvlText w:val="%5."/>
+      <w:lvlJc w:val="left"/>
+      <w:pPr>
+        <w:ind w:left="3600" w:hanging="360"/>
+      </w:pPr>
+    </w:lvl>
+    <w:lvl w:ilvl="5" w:tplc="0409001B" w:tentative="1">
+      <w:start w:val="1"/>
+      <w:numFmt w:val="lowerRoman"/>
+      <w:lvlText w:val="%6."/>
+      <w:lvlJc w:val="right"/>
+      <w:pPr>
+        <w:ind w:left="4320" w:hanging="180"/>
+      </w:pPr>
+    </w:lvl>
+    <w:lvl w:ilvl="6" w:tplc="0409000F" w:tentative="1">
+      <w:start w:val="1"/>
+      <w:numFmt w:val="decimal"/>
+      <w:lvlText w:val="%7."/>
+      <w:lvlJc w:val="left"/>
+      <w:pPr>
+        <w:ind w:left="5040" w:hanging="360"/>
+      </w:pPr>
+    </w:lvl>
+    <w:lvl w:ilvl="7" w:tplc="04090019" w:tentative="1">
+      <w:start w:val="1"/>
+      <w:numFmt w:val="lowerLetter"/>
+      <w:lvlText w:val="%8."/>
+      <w:lvlJc w:val="left"/>
+      <w:pPr>
+        <w:ind w:left="5760" w:hanging="360"/>
+      </w:pPr>
+    </w:lvl>
+    <w:lvl w:ilvl="8" w:tplc="0409001B" w:tentative="1">
+      <w:start w:val="1"/>
+      <w:numFmt w:val="lowerRoman"/>
+      <w:lvlText w:val="%9."/>
+      <w:lvlJc w:val="right"/>
+      <w:pPr>
+        <w:ind w:left="6480" w:hanging="180"/>
+      </w:pPr>
+    </w:lvl>
+  </w:abstractNum>
+  <w:abstractNum w:abstractNumId="3" w15:restartNumberingAfterBreak="0">
+    <w:nsid w:val="3B1C6937"/>
+    <w:multiLevelType w:val="hybridMultilevel"/>
+    <w:tmpl w:val="8DDA7AA4"/>
+    <w:lvl w:ilvl="0" w:tplc="04090011">
+      <w:start w:val="1"/>
+      <w:numFmt w:val="decimal"/>
+      <w:lvlText w:val="%1)"/>
+      <w:lvlJc w:val="left"/>
+      <w:pPr>
+        <w:ind w:left="720" w:hanging="360"/>
+      </w:pPr>
+      <w:rPr>
+        <w:rFonts w:hint="default"/>
+      </w:rPr>
+    </w:lvl>
+    <w:lvl w:ilvl="1" w:tplc="04090019" w:tentative="1">
+      <w:start w:val="1"/>
+      <w:numFmt w:val="lowerLetter"/>
+      <w:lvlText w:val="%2."/>
+      <w:lvlJc w:val="left"/>
+      <w:pPr>
+        <w:ind w:left="1440" w:hanging="360"/>
+      </w:pPr>
+    </w:lvl>
+    <w:lvl w:ilvl="2" w:tplc="0409001B" w:tentative="1">
+      <w:start w:val="1"/>
+      <w:numFmt w:val="lowerRoman"/>
+      <w:lvlText w:val="%3."/>
+      <w:lvlJc w:val="right"/>
+      <w:pPr>
+        <w:ind w:left="2160" w:hanging="180"/>
+      </w:pPr>
+    </w:lvl>
+    <w:lvl w:ilvl="3" w:tplc="0409000F" w:tentative="1">
+      <w:start w:val="1"/>
+      <w:numFmt w:val="decimal"/>
+      <w:lvlText w:val="%4."/>
+      <w:lvlJc w:val="left"/>
+      <w:pPr>
+        <w:ind w:left="2880" w:hanging="360"/>
+      </w:pPr>
+    </w:lvl>
+    <w:lvl w:ilvl="4" w:tplc="04090019" w:tentative="1">
+      <w:start w:val="1"/>
+      <w:numFmt w:val="lowerLetter"/>
+      <w:lvlText w:val="%5."/>
+      <w:lvlJc w:val="left"/>
+      <w:pPr>
+        <w:ind w:left="3600" w:hanging="360"/>
+      </w:pPr>
+    </w:lvl>
+    <w:lvl w:ilvl="5" w:tplc="0409001B" w:tentative="1">
+      <w:start w:val="1"/>
+      <w:numFmt w:val="lowerRoman"/>
+      <w:lvlText w:val="%6."/>
+      <w:lvlJc w:val="right"/>
+      <w:pPr>
+        <w:ind w:left="4320" w:hanging="180"/>
+      </w:pPr>
+    </w:lvl>
+    <w:lvl w:ilvl="6" w:tplc="0409000F" w:tentative="1">
+      <w:start w:val="1"/>
+      <w:numFmt w:val="decimal"/>
+      <w:lvlText w:val="%7."/>
+      <w:lvlJc w:val="left"/>
+      <w:pPr>
+        <w:ind w:left="5040" w:hanging="360"/>
+      </w:pPr>
+    </w:lvl>
+    <w:lvl w:ilvl="7" w:tplc="04090019" w:tentative="1">
+      <w:start w:val="1"/>
+      <w:numFmt w:val="lowerLetter"/>
+      <w:lvlText w:val="%8."/>
+      <w:lvlJc w:val="left"/>
+      <w:pPr>
+        <w:ind w:left="5760" w:hanging="360"/>
+      </w:pPr>
+    </w:lvl>
+    <w:lvl w:ilvl="8" w:tplc="0409001B" w:tentative="1">
+      <w:start w:val="1"/>
+      <w:numFmt w:val="lowerRoman"/>
+      <w:lvlText w:val="%9."/>
+      <w:lvlJc w:val="right"/>
+      <w:pPr>
+        <w:ind w:left="6480" w:hanging="180"/>
+      </w:pPr>
+    </w:lvl>
+  </w:abstractNum>
+  <w:abstractNum w:abstractNumId="4" w15:restartNumberingAfterBreak="0">
+    <w:nsid w:val="46E86612"/>
+    <w:multiLevelType w:val="hybridMultilevel"/>
+    <w:tmpl w:val="D5ACB43E"/>
+    <w:lvl w:ilvl="0" w:tplc="04090011">
+      <w:start w:val="1"/>
+      <w:numFmt w:val="decimal"/>
+      <w:lvlText w:val="%1)"/>
+      <w:lvlJc w:val="left"/>
+      <w:pPr>
+        <w:ind w:left="720" w:hanging="360"/>
+      </w:pPr>
+      <w:rPr>
+        <w:rFonts w:hint="default"/>
+      </w:rPr>
+    </w:lvl>
+    <w:lvl w:ilvl="1" w:tplc="04090019" w:tentative="1">
+      <w:start w:val="1"/>
+      <w:numFmt w:val="lowerLetter"/>
+      <w:lvlText w:val="%2."/>
+      <w:lvlJc w:val="left"/>
+      <w:pPr>
+        <w:ind w:left="1440" w:hanging="360"/>
+      </w:pPr>
+    </w:lvl>
+    <w:lvl w:ilvl="2" w:tplc="0409001B" w:tentative="1">
+      <w:start w:val="1"/>
+      <w:numFmt w:val="lowerRoman"/>
+      <w:lvlText w:val="%3."/>
+      <w:lvlJc w:val="right"/>
+      <w:pPr>
+        <w:ind w:left="2160" w:hanging="180"/>
+      </w:pPr>
+    </w:lvl>
+    <w:lvl w:ilvl="3" w:tplc="0409000F" w:tentative="1">
+      <w:start w:val="1"/>
+      <w:numFmt w:val="decimal"/>
+      <w:lvlText w:val="%4."/>
+      <w:lvlJc w:val="left"/>
+      <w:pPr>
+        <w:ind w:left="2880" w:hanging="360"/>
+      </w:pPr>
+    </w:lvl>
+    <w:lvl w:ilvl="4" w:tplc="04090019" w:tentative="1">
+      <w:start w:val="1"/>
+      <w:numFmt w:val="lowerLetter"/>
+      <w:lvlText w:val="%5."/>
+      <w:lvlJc w:val="left"/>
+      <w:pPr>
+        <w:ind w:left="3600" w:hanging="360"/>
+      </w:pPr>
+    </w:lvl>
+    <w:lvl w:ilvl="5" w:tplc="0409001B" w:tentative="1">
+      <w:start w:val="1"/>
+      <w:numFmt w:val="lowerRoman"/>
+      <w:lvlText w:val="%6."/>
+      <w:lvlJc w:val="right"/>
+      <w:pPr>
+        <w:ind w:left="4320" w:hanging="180"/>
+      </w:pPr>
+    </w:lvl>
+    <w:lvl w:ilvl="6" w:tplc="0409000F" w:tentative="1">
+      <w:start w:val="1"/>
+      <w:numFmt w:val="decimal"/>
+      <w:lvlText w:val="%7."/>
+      <w:lvlJc w:val="left"/>
+      <w:pPr>
+        <w:ind w:left="5040" w:hanging="360"/>
+      </w:pPr>
+    </w:lvl>
+    <w:lvl w:ilvl="7" w:tplc="04090019" w:tentative="1">
+      <w:start w:val="1"/>
+      <w:numFmt w:val="lowerLetter"/>
+      <w:lvlText w:val="%8."/>
+      <w:lvlJc w:val="left"/>
+      <w:pPr>
+        <w:ind w:left="5760" w:hanging="360"/>
+      </w:pPr>
+    </w:lvl>
+    <w:lvl w:ilvl="8" w:tplc="0409001B" w:tentative="1">
+      <w:start w:val="1"/>
+      <w:numFmt w:val="lowerRoman"/>
+      <w:lvlText w:val="%9."/>
+      <w:lvlJc w:val="right"/>
+      <w:pPr>
+        <w:ind w:left="6480" w:hanging="180"/>
+      </w:pPr>
+    </w:lvl>
+  </w:abstractNum>
+  <w:abstractNum w:abstractNumId="5" w15:restartNumberingAfterBreak="0">
     <w:nsid w:val="56455811"/>
     <w:multiLevelType w:val="hybridMultilevel"/>
     <w:tmpl w:val="C46E6382"/>
@@ -821,7 +1412,7 @@
       </w:pPr>
     </w:lvl>
   </w:abstractNum>
-  <w:abstractNum w:abstractNumId="2" w15:restartNumberingAfterBreak="0">
+  <w:abstractNum w:abstractNumId="6" w15:restartNumberingAfterBreak="0">
     <w:nsid w:val="79A62047"/>
     <w:multiLevelType w:val="hybridMultilevel"/>
     <w:tmpl w:val="C46E6382"/>
@@ -908,13 +1499,25 @@
     </w:lvl>
   </w:abstractNum>
   <w:num w:numId="1" w16cid:durableId="86731500">
+    <w:abstractNumId w:val="1"/>
+  </w:num>
+  <w:num w:numId="2" w16cid:durableId="940603752">
+    <w:abstractNumId w:val="5"/>
+  </w:num>
+  <w:num w:numId="3" w16cid:durableId="2102139837">
+    <w:abstractNumId w:val="6"/>
+  </w:num>
+  <w:num w:numId="4" w16cid:durableId="1563251115">
     <w:abstractNumId w:val="0"/>
   </w:num>
-  <w:num w:numId="2" w16cid:durableId="940603752">
-    <w:abstractNumId w:val="1"/>
+  <w:num w:numId="5" w16cid:durableId="1907450430">
+    <w:abstractNumId w:val="2"/>
   </w:num>
-  <w:num w:numId="3" w16cid:durableId="2102139837">
-    <w:abstractNumId w:val="2"/>
+  <w:num w:numId="6" w16cid:durableId="213466237">
+    <w:abstractNumId w:val="3"/>
+  </w:num>
+  <w:num w:numId="7" w16cid:durableId="991253181">
+    <w:abstractNumId w:val="4"/>
   </w:num>
 </w:numbering>
 </file>

</xml_diff>